<commit_message>
10 - April - 2024
</commit_message>
<xml_diff>
--- a/.NET CORE 1/Exception Handling/Exception Handling.docx
+++ b/.NET CORE 1/Exception Handling/Exception Handling.docx
@@ -48,6 +48,7 @@
           <w:color w:val="000000" w:themeColor="text1"/>
         </w:rPr>
       </w:pPr>
+      <w:proofErr w:type="spellStart"/>
       <w:r>
         <w:rPr>
           <w:rFonts w:ascii="Cambria" w:hAnsi="Cambria"/>
@@ -56,13 +57,14 @@
         </w:rPr>
         <w:t>UseDeveloperExceptionPage</w:t>
       </w:r>
+      <w:proofErr w:type="spellEnd"/>
     </w:p>
     <w:p>
       <w:pPr>
         <w:pStyle w:val="ListParagraph"/>
         <w:numPr>
           <w:ilvl w:val="0"/>
-          <w:numId w:val="2"/>
+          <w:numId w:val="10"/>
         </w:numPr>
         <w:spacing w:line="360" w:lineRule="auto"/>
         <w:rPr>
@@ -73,10 +75,781 @@
         <w:rPr>
           <w:rFonts w:ascii="Cambria" w:hAnsi="Cambria"/>
         </w:rPr>
-        <w:t>The built-in container is represented by IServiceProvider implementation that supports constructor injection by default. The types (classes) managed by built-in IoC container are called services.</w:t>
+        <w:t>The Developer Exception Page Middleware in ASP.NET Core is an essential tool for developers, particularly during the development phase of a web application.</w:t>
       </w:r>
     </w:p>
-    <w:p/>
+    <w:p>
+      <w:pPr>
+        <w:pStyle w:val="ListParagraph"/>
+        <w:numPr>
+          <w:ilvl w:val="0"/>
+          <w:numId w:val="10"/>
+        </w:numPr>
+        <w:spacing w:line="360" w:lineRule="auto"/>
+        <w:rPr>
+          <w:rFonts w:ascii="Cambria" w:hAnsi="Cambria"/>
+        </w:rPr>
+      </w:pPr>
+      <w:r>
+        <w:rPr>
+          <w:rFonts w:ascii="Cambria" w:hAnsi="Cambria"/>
+        </w:rPr>
+        <w:t>Purpose</w:t>
+      </w:r>
+      <w:r>
+        <w:rPr>
+          <w:rFonts w:ascii="Cambria" w:hAnsi="Cambria"/>
+        </w:rPr>
+        <w:t xml:space="preserve"> </w:t>
+      </w:r>
+      <w:r>
+        <w:rPr>
+          <w:rFonts w:ascii="Cambria" w:hAnsi="Cambria"/>
+        </w:rPr>
+        <w:t>:</w:t>
+      </w:r>
+    </w:p>
+    <w:p>
+      <w:pPr>
+        <w:pStyle w:val="ListParagraph"/>
+        <w:spacing w:line="360" w:lineRule="auto"/>
+        <w:ind w:left="720" w:firstLine="0"/>
+        <w:rPr>
+          <w:rFonts w:ascii="Cambria" w:hAnsi="Cambria"/>
+        </w:rPr>
+      </w:pPr>
+      <w:r>
+        <w:rPr>
+          <w:rFonts w:ascii="Cambria" w:hAnsi="Cambria"/>
+        </w:rPr>
+        <w:t> It’s designed to catch unhandled exceptions that occur during the request pipeline processing in an ASP.NET Core application. When an exception is thrown, this middleware displays a detailed error page, showing a stack trace and other debugging information.</w:t>
+      </w:r>
+    </w:p>
+    <w:p>
+      <w:pPr>
+        <w:pStyle w:val="ListParagraph"/>
+        <w:numPr>
+          <w:ilvl w:val="0"/>
+          <w:numId w:val="10"/>
+        </w:numPr>
+        <w:spacing w:line="360" w:lineRule="auto"/>
+        <w:rPr>
+          <w:rFonts w:ascii="Cambria" w:hAnsi="Cambria"/>
+        </w:rPr>
+      </w:pPr>
+      <w:r>
+        <w:rPr>
+          <w:rFonts w:ascii="Cambria" w:hAnsi="Cambria"/>
+        </w:rPr>
+        <w:t>Use During Development</w:t>
+      </w:r>
+      <w:r>
+        <w:rPr>
+          <w:rFonts w:ascii="Cambria" w:hAnsi="Cambria"/>
+        </w:rPr>
+        <w:t xml:space="preserve"> </w:t>
+      </w:r>
+      <w:r>
+        <w:rPr>
+          <w:rFonts w:ascii="Cambria" w:hAnsi="Cambria"/>
+        </w:rPr>
+        <w:t>:</w:t>
+      </w:r>
+    </w:p>
+    <w:p>
+      <w:pPr>
+        <w:pStyle w:val="ListParagraph"/>
+        <w:spacing w:line="360" w:lineRule="auto"/>
+        <w:ind w:left="720" w:firstLine="0"/>
+        <w:rPr>
+          <w:rFonts w:ascii="Cambria" w:hAnsi="Cambria"/>
+        </w:rPr>
+      </w:pPr>
+      <w:r>
+        <w:rPr>
+          <w:rFonts w:ascii="Cambria" w:hAnsi="Cambria"/>
+        </w:rPr>
+        <w:t> It’s typically used only in the development environment, as exposing detailed error information in production can be a security risk.</w:t>
+      </w:r>
+    </w:p>
+    <w:p>
+      <w:pPr>
+        <w:pStyle w:val="ListParagraph"/>
+        <w:numPr>
+          <w:ilvl w:val="0"/>
+          <w:numId w:val="10"/>
+        </w:numPr>
+        <w:spacing w:line="360" w:lineRule="auto"/>
+        <w:rPr>
+          <w:rFonts w:ascii="Cambria" w:hAnsi="Cambria"/>
+        </w:rPr>
+      </w:pPr>
+      <w:r>
+        <w:rPr>
+          <w:rFonts w:ascii="Cambria" w:hAnsi="Cambria"/>
+        </w:rPr>
+        <w:t>Customization</w:t>
+      </w:r>
+      <w:r>
+        <w:rPr>
+          <w:rFonts w:ascii="Cambria" w:hAnsi="Cambria"/>
+        </w:rPr>
+        <w:t xml:space="preserve"> </w:t>
+      </w:r>
+      <w:r>
+        <w:rPr>
+          <w:rFonts w:ascii="Cambria" w:hAnsi="Cambria"/>
+        </w:rPr>
+        <w:t>:</w:t>
+      </w:r>
+    </w:p>
+    <w:p>
+      <w:pPr>
+        <w:pStyle w:val="ListParagraph"/>
+        <w:spacing w:line="360" w:lineRule="auto"/>
+        <w:ind w:left="720" w:firstLine="0"/>
+        <w:rPr>
+          <w:rFonts w:ascii="Cambria" w:hAnsi="Cambria"/>
+        </w:rPr>
+      </w:pPr>
+      <w:r>
+        <w:rPr>
+          <w:rFonts w:ascii="Cambria" w:hAnsi="Cambria"/>
+        </w:rPr>
+        <w:t> Developers can customize the display of the exception details to include things like source code snippets and variable values at the time of the exception.</w:t>
+      </w:r>
+    </w:p>
+    <w:p>
+      <w:pPr>
+        <w:pStyle w:val="ListParagraph"/>
+        <w:numPr>
+          <w:ilvl w:val="0"/>
+          <w:numId w:val="10"/>
+        </w:numPr>
+        <w:spacing w:line="360" w:lineRule="auto"/>
+        <w:rPr>
+          <w:rFonts w:ascii="Cambria" w:hAnsi="Cambria"/>
+        </w:rPr>
+      </w:pPr>
+      <w:r>
+        <w:rPr>
+          <w:rFonts w:ascii="Cambria" w:hAnsi="Cambria"/>
+        </w:rPr>
+        <w:t xml:space="preserve">Component of </w:t>
+      </w:r>
+      <w:proofErr w:type="spellStart"/>
+      <w:r>
+        <w:rPr>
+          <w:rFonts w:ascii="Cambria" w:hAnsi="Cambria"/>
+        </w:rPr>
+        <w:t>DeveloperExceptionPage</w:t>
+      </w:r>
+      <w:proofErr w:type="spellEnd"/>
+      <w:r>
+        <w:rPr>
+          <w:rFonts w:ascii="Cambria" w:hAnsi="Cambria"/>
+        </w:rPr>
+        <w:t xml:space="preserve"> are as follows : </w:t>
+      </w:r>
+    </w:p>
+    <w:p>
+      <w:pPr>
+        <w:pStyle w:val="ListParagraph"/>
+        <w:numPr>
+          <w:ilvl w:val="1"/>
+          <w:numId w:val="10"/>
+        </w:numPr>
+        <w:spacing w:line="360" w:lineRule="auto"/>
+        <w:rPr>
+          <w:rFonts w:ascii="Cambria" w:hAnsi="Cambria"/>
+        </w:rPr>
+      </w:pPr>
+      <w:r>
+        <w:rPr>
+          <w:rFonts w:ascii="Cambria" w:hAnsi="Cambria"/>
+        </w:rPr>
+        <w:t>Stack</w:t>
+      </w:r>
+      <w:r>
+        <w:rPr>
+          <w:rFonts w:ascii="Cambria" w:hAnsi="Cambria"/>
+        </w:rPr>
+        <w:t xml:space="preserve"> </w:t>
+      </w:r>
+      <w:r>
+        <w:rPr>
+          <w:rFonts w:ascii="Cambria" w:hAnsi="Cambria"/>
+        </w:rPr>
+        <w:t>: The Stack tab gives the information of stack trace, which indicates where exactly the exception occurred, the file name, and the line number that caused the exception.</w:t>
+      </w:r>
+    </w:p>
+    <w:p>
+      <w:pPr>
+        <w:pStyle w:val="ListParagraph"/>
+        <w:numPr>
+          <w:ilvl w:val="1"/>
+          <w:numId w:val="10"/>
+        </w:numPr>
+        <w:spacing w:line="360" w:lineRule="auto"/>
+        <w:rPr>
+          <w:rFonts w:ascii="Cambria" w:hAnsi="Cambria"/>
+        </w:rPr>
+      </w:pPr>
+      <w:r>
+        <w:rPr>
+          <w:rFonts w:ascii="Cambria" w:hAnsi="Cambria"/>
+        </w:rPr>
+        <w:t>Query</w:t>
+      </w:r>
+      <w:r>
+        <w:rPr>
+          <w:rFonts w:ascii="Cambria" w:hAnsi="Cambria"/>
+        </w:rPr>
+        <w:t xml:space="preserve"> </w:t>
+      </w:r>
+      <w:r>
+        <w:rPr>
+          <w:rFonts w:ascii="Cambria" w:hAnsi="Cambria"/>
+        </w:rPr>
+        <w:t>: The query string of the request that caused the exception is shown. This is useful for understanding the parameters that were passed to the server at the time of the error.</w:t>
+      </w:r>
+    </w:p>
+    <w:p>
+      <w:pPr>
+        <w:pStyle w:val="ListParagraph"/>
+        <w:numPr>
+          <w:ilvl w:val="1"/>
+          <w:numId w:val="10"/>
+        </w:numPr>
+        <w:spacing w:line="360" w:lineRule="auto"/>
+        <w:rPr>
+          <w:rFonts w:ascii="Cambria" w:hAnsi="Cambria"/>
+        </w:rPr>
+      </w:pPr>
+      <w:r>
+        <w:rPr>
+          <w:rFonts w:ascii="Cambria" w:hAnsi="Cambria"/>
+        </w:rPr>
+        <w:t>Cookies</w:t>
+      </w:r>
+      <w:r>
+        <w:rPr>
+          <w:rFonts w:ascii="Cambria" w:hAnsi="Cambria"/>
+        </w:rPr>
+        <w:t xml:space="preserve"> </w:t>
+      </w:r>
+      <w:r>
+        <w:rPr>
+          <w:rFonts w:ascii="Cambria" w:hAnsi="Cambria"/>
+        </w:rPr>
+        <w:t>: Cookies are key-value pairs sent by the server and stored in the client’s browser. They are sent back to the server with each request. The Developer Exception Page shows all cookies associated with the request. This can be crucial for debugging issues related to session management, authentication, or user preferences.</w:t>
+      </w:r>
+    </w:p>
+    <w:p>
+      <w:pPr>
+        <w:pStyle w:val="ListParagraph"/>
+        <w:numPr>
+          <w:ilvl w:val="1"/>
+          <w:numId w:val="10"/>
+        </w:numPr>
+        <w:spacing w:line="360" w:lineRule="auto"/>
+        <w:rPr>
+          <w:rFonts w:ascii="Cambria" w:hAnsi="Cambria"/>
+        </w:rPr>
+      </w:pPr>
+      <w:r>
+        <w:rPr>
+          <w:rFonts w:ascii="Cambria" w:hAnsi="Cambria"/>
+        </w:rPr>
+        <w:t>Header</w:t>
+      </w:r>
+      <w:r>
+        <w:rPr>
+          <w:rFonts w:ascii="Cambria" w:hAnsi="Cambria"/>
+        </w:rPr>
+        <w:t xml:space="preserve"> </w:t>
+      </w:r>
+      <w:r>
+        <w:rPr>
+          <w:rFonts w:ascii="Cambria" w:hAnsi="Cambria"/>
+        </w:rPr>
+        <w:t>: HTTP headers contain information about the request and the client. They include data like content type, response status code, client information, and more. The Developer Exception Page lists all the request headers, which can be vital for troubleshooting issues related to caching, content negotiation, authentication, etc.</w:t>
+      </w:r>
+    </w:p>
+    <w:p>
+      <w:pPr>
+        <w:pStyle w:val="ListParagraph"/>
+        <w:numPr>
+          <w:ilvl w:val="1"/>
+          <w:numId w:val="10"/>
+        </w:numPr>
+        <w:spacing w:line="360" w:lineRule="auto"/>
+        <w:rPr>
+          <w:rFonts w:ascii="Cambria" w:hAnsi="Cambria"/>
+        </w:rPr>
+      </w:pPr>
+      <w:r>
+        <w:rPr>
+          <w:rFonts w:ascii="Cambria" w:hAnsi="Cambria"/>
+        </w:rPr>
+        <w:t>Routing</w:t>
+      </w:r>
+      <w:r>
+        <w:rPr>
+          <w:rFonts w:ascii="Cambria" w:hAnsi="Cambria"/>
+        </w:rPr>
+        <w:t xml:space="preserve"> </w:t>
+      </w:r>
+      <w:r>
+        <w:rPr>
+          <w:rFonts w:ascii="Cambria" w:hAnsi="Cambria"/>
+        </w:rPr>
+        <w:t xml:space="preserve">: This refers to how ASP.NET Core maps incoming requests to route handlers. The Developer Exception Page can show information about </w:t>
+      </w:r>
+      <w:r>
+        <w:rPr>
+          <w:rFonts w:ascii="Cambria" w:hAnsi="Cambria"/>
+        </w:rPr>
+        <w:lastRenderedPageBreak/>
+        <w:t>the route that was matched (if any) for the request that caused the exception. This information is useful for debugging issues related to route configuration, URL patterns, and route constraints.</w:t>
+      </w:r>
+    </w:p>
+    <w:p>
+      <w:pPr>
+        <w:pStyle w:val="ListParagraph"/>
+        <w:numPr>
+          <w:ilvl w:val="0"/>
+          <w:numId w:val="10"/>
+        </w:numPr>
+        <w:spacing w:line="360" w:lineRule="auto"/>
+        <w:rPr>
+          <w:rFonts w:ascii="Cambria" w:hAnsi="Cambria"/>
+        </w:rPr>
+      </w:pPr>
+      <w:r>
+        <w:rPr>
+          <w:rFonts w:ascii="Cambria" w:hAnsi="Cambria"/>
+        </w:rPr>
+        <w:t>We should Enable the Developer Exception Page Middleware only when the application runs in the Development environment because we don’t want to share detailed exception information when the application runs in production.</w:t>
+      </w:r>
+    </w:p>
+    <w:p>
+      <w:pPr>
+        <w:pStyle w:val="Heading1"/>
+        <w:tabs>
+          <w:tab w:val="left" w:pos="558"/>
+        </w:tabs>
+        <w:ind w:left="558" w:firstLine="0"/>
+        <w:rPr>
+          <w:rFonts w:ascii="Cambria" w:hAnsi="Cambria"/>
+          <w:color w:val="000000" w:themeColor="text1"/>
+        </w:rPr>
+      </w:pPr>
+    </w:p>
+    <w:p>
+      <w:pPr>
+        <w:pStyle w:val="Heading1"/>
+        <w:numPr>
+          <w:ilvl w:val="1"/>
+          <w:numId w:val="1"/>
+        </w:numPr>
+        <w:tabs>
+          <w:tab w:val="left" w:pos="558"/>
+        </w:tabs>
+        <w:spacing w:after="240"/>
+        <w:ind w:left="558" w:hanging="458"/>
+        <w:rPr>
+          <w:rFonts w:ascii="Cambria" w:hAnsi="Cambria"/>
+          <w:color w:val="000000" w:themeColor="text1"/>
+        </w:rPr>
+      </w:pPr>
+      <w:proofErr w:type="spellStart"/>
+      <w:r>
+        <w:rPr>
+          <w:rFonts w:ascii="Cambria" w:hAnsi="Cambria"/>
+          <w:color w:val="000000" w:themeColor="text1"/>
+        </w:rPr>
+        <w:t>UseExceptionHandler</w:t>
+      </w:r>
+      <w:proofErr w:type="spellEnd"/>
+    </w:p>
+    <w:p>
+      <w:pPr>
+        <w:pStyle w:val="ListParagraph"/>
+        <w:numPr>
+          <w:ilvl w:val="0"/>
+          <w:numId w:val="11"/>
+        </w:numPr>
+        <w:spacing w:line="360" w:lineRule="auto"/>
+        <w:rPr>
+          <w:rFonts w:ascii="Cambria" w:hAnsi="Cambria"/>
+        </w:rPr>
+      </w:pPr>
+      <w:r>
+        <w:rPr>
+          <w:rFonts w:ascii="Cambria" w:hAnsi="Cambria"/>
+        </w:rPr>
+        <w:t>F</w:t>
+      </w:r>
+      <w:r>
+        <w:rPr>
+          <w:rFonts w:ascii="Cambria" w:hAnsi="Cambria"/>
+        </w:rPr>
+        <w:t>or handling exceptions in the Production environment</w:t>
+      </w:r>
+      <w:r>
+        <w:rPr>
+          <w:rFonts w:ascii="Cambria" w:hAnsi="Cambria"/>
+        </w:rPr>
+        <w:t xml:space="preserve"> </w:t>
+      </w:r>
+      <w:proofErr w:type="spellStart"/>
+      <w:r>
+        <w:rPr>
+          <w:rFonts w:ascii="Cambria" w:hAnsi="Cambria"/>
+        </w:rPr>
+        <w:t>UseExceptionHandler</w:t>
+      </w:r>
+      <w:proofErr w:type="spellEnd"/>
+      <w:r>
+        <w:rPr>
+          <w:rFonts w:ascii="Cambria" w:hAnsi="Cambria"/>
+        </w:rPr>
+        <w:t xml:space="preserve"> extension method</w:t>
+      </w:r>
+      <w:r>
+        <w:rPr>
+          <w:rFonts w:ascii="Cambria" w:hAnsi="Cambria"/>
+        </w:rPr>
+        <w:t xml:space="preserve"> is used.</w:t>
+      </w:r>
+    </w:p>
+    <w:p>
+      <w:pPr>
+        <w:pStyle w:val="ListParagraph"/>
+        <w:numPr>
+          <w:ilvl w:val="0"/>
+          <w:numId w:val="11"/>
+        </w:numPr>
+        <w:spacing w:line="360" w:lineRule="auto"/>
+        <w:rPr>
+          <w:rFonts w:ascii="Cambria" w:hAnsi="Cambria"/>
+        </w:rPr>
+      </w:pPr>
+      <w:r>
+        <w:rPr>
+          <w:rFonts w:ascii="Cambria" w:hAnsi="Cambria"/>
+        </w:rPr>
+        <w:t xml:space="preserve">The </w:t>
+      </w:r>
+      <w:proofErr w:type="spellStart"/>
+      <w:r>
+        <w:rPr>
+          <w:rFonts w:ascii="Cambria" w:hAnsi="Cambria"/>
+        </w:rPr>
+        <w:t>UseExceptionHandler</w:t>
+      </w:r>
+      <w:proofErr w:type="spellEnd"/>
+      <w:r>
+        <w:rPr>
+          <w:rFonts w:ascii="Cambria" w:hAnsi="Cambria"/>
+        </w:rPr>
+        <w:t xml:space="preserve"> extension method can be used to configure custom error handling routes</w:t>
+      </w:r>
+      <w:r>
+        <w:rPr>
+          <w:rFonts w:ascii="Cambria" w:hAnsi="Cambria"/>
+        </w:rPr>
+        <w:t>.</w:t>
+      </w:r>
+    </w:p>
+    <w:p>
+      <w:pPr>
+        <w:pStyle w:val="ListParagraph"/>
+        <w:numPr>
+          <w:ilvl w:val="0"/>
+          <w:numId w:val="11"/>
+        </w:numPr>
+        <w:spacing w:line="360" w:lineRule="auto"/>
+        <w:rPr>
+          <w:rFonts w:ascii="Cambria" w:hAnsi="Cambria"/>
+        </w:rPr>
+      </w:pPr>
+      <w:r>
+        <w:rPr>
+          <w:rFonts w:ascii="Cambria" w:hAnsi="Cambria"/>
+        </w:rPr>
+        <w:t xml:space="preserve">Example : </w:t>
+      </w:r>
+    </w:p>
+    <w:p>
+      <w:pPr>
+        <w:spacing w:line="360" w:lineRule="auto"/>
+        <w:ind w:left="720"/>
+        <w:rPr>
+          <w:rFonts w:ascii="Cambria" w:hAnsi="Cambria"/>
+        </w:rPr>
+      </w:pPr>
+      <w:r>
+        <w:rPr>
+          <w:rFonts w:ascii="Cambria" w:hAnsi="Cambria"/>
+        </w:rPr>
+        <w:t>public void Configure(</w:t>
+      </w:r>
+      <w:proofErr w:type="spellStart"/>
+      <w:r>
+        <w:rPr>
+          <w:rFonts w:ascii="Cambria" w:hAnsi="Cambria"/>
+        </w:rPr>
+        <w:t>IApplicationBuilder</w:t>
+      </w:r>
+      <w:proofErr w:type="spellEnd"/>
+      <w:r>
+        <w:rPr>
+          <w:rFonts w:ascii="Cambria" w:hAnsi="Cambria"/>
+        </w:rPr>
+        <w:t xml:space="preserve"> app, </w:t>
+      </w:r>
+      <w:proofErr w:type="spellStart"/>
+      <w:r>
+        <w:rPr>
+          <w:rFonts w:ascii="Cambria" w:hAnsi="Cambria"/>
+        </w:rPr>
+        <w:t>IWebHostEnvironment</w:t>
+      </w:r>
+      <w:proofErr w:type="spellEnd"/>
+      <w:r>
+        <w:rPr>
+          <w:rFonts w:ascii="Cambria" w:hAnsi="Cambria"/>
+        </w:rPr>
+        <w:t xml:space="preserve"> env) </w:t>
+      </w:r>
+    </w:p>
+    <w:p>
+      <w:pPr>
+        <w:spacing w:line="360" w:lineRule="auto"/>
+        <w:ind w:left="720"/>
+        <w:rPr>
+          <w:rFonts w:ascii="Cambria" w:hAnsi="Cambria"/>
+        </w:rPr>
+      </w:pPr>
+      <w:r>
+        <w:rPr>
+          <w:rFonts w:ascii="Cambria" w:hAnsi="Cambria"/>
+        </w:rPr>
+        <w:t>{</w:t>
+      </w:r>
+      <w:r>
+        <w:rPr>
+          <w:rFonts w:ascii="Cambria" w:hAnsi="Cambria"/>
+        </w:rPr>
+        <w:br/>
+        <w:t>      if(</w:t>
+      </w:r>
+      <w:proofErr w:type="spellStart"/>
+      <w:r>
+        <w:rPr>
+          <w:rFonts w:ascii="Cambria" w:hAnsi="Cambria"/>
+        </w:rPr>
+        <w:t>env.IsDevelopment</w:t>
+      </w:r>
+      <w:proofErr w:type="spellEnd"/>
+      <w:r>
+        <w:rPr>
+          <w:rFonts w:ascii="Cambria" w:hAnsi="Cambria"/>
+        </w:rPr>
+        <w:t xml:space="preserve">()) </w:t>
+      </w:r>
+    </w:p>
+    <w:p>
+      <w:pPr>
+        <w:spacing w:line="360" w:lineRule="auto"/>
+        <w:ind w:left="1080"/>
+        <w:rPr>
+          <w:rFonts w:ascii="Cambria" w:hAnsi="Cambria"/>
+        </w:rPr>
+      </w:pPr>
+      <w:r>
+        <w:rPr>
+          <w:rFonts w:ascii="Cambria" w:hAnsi="Cambria"/>
+        </w:rPr>
+        <w:t>{</w:t>
+      </w:r>
+      <w:r>
+        <w:rPr>
+          <w:rFonts w:ascii="Cambria" w:hAnsi="Cambria"/>
+        </w:rPr>
+        <w:br/>
+        <w:t xml:space="preserve">            </w:t>
+      </w:r>
+      <w:proofErr w:type="spellStart"/>
+      <w:r>
+        <w:rPr>
+          <w:rFonts w:ascii="Cambria" w:hAnsi="Cambria"/>
+        </w:rPr>
+        <w:t>app.UseDeveloperExceptionPage</w:t>
+      </w:r>
+      <w:proofErr w:type="spellEnd"/>
+      <w:r>
+        <w:rPr>
+          <w:rFonts w:ascii="Cambria" w:hAnsi="Cambria"/>
+        </w:rPr>
+        <w:t>();</w:t>
+      </w:r>
+    </w:p>
+    <w:p>
+      <w:pPr>
+        <w:spacing w:line="360" w:lineRule="auto"/>
+        <w:ind w:left="1080"/>
+        <w:rPr>
+          <w:rFonts w:ascii="Cambria" w:hAnsi="Cambria"/>
+        </w:rPr>
+      </w:pPr>
+      <w:r>
+        <w:rPr>
+          <w:rFonts w:ascii="Cambria" w:hAnsi="Cambria"/>
+        </w:rPr>
+        <w:t>}</w:t>
+      </w:r>
+      <w:r>
+        <w:rPr>
+          <w:rFonts w:ascii="Cambria" w:hAnsi="Cambria"/>
+        </w:rPr>
+        <w:br/>
+        <w:t xml:space="preserve">else </w:t>
+      </w:r>
+    </w:p>
+    <w:p>
+      <w:pPr>
+        <w:spacing w:line="360" w:lineRule="auto"/>
+        <w:ind w:left="1080"/>
+        <w:rPr>
+          <w:rFonts w:ascii="Cambria" w:hAnsi="Cambria"/>
+        </w:rPr>
+      </w:pPr>
+      <w:r>
+        <w:rPr>
+          <w:rFonts w:ascii="Cambria" w:hAnsi="Cambria"/>
+        </w:rPr>
+        <w:t>{</w:t>
+      </w:r>
+      <w:r>
+        <w:rPr>
+          <w:rFonts w:ascii="Cambria" w:hAnsi="Cambria"/>
+        </w:rPr>
+        <w:br/>
+        <w:t xml:space="preserve">            </w:t>
+      </w:r>
+      <w:proofErr w:type="spellStart"/>
+      <w:r>
+        <w:rPr>
+          <w:rFonts w:ascii="Cambria" w:hAnsi="Cambria"/>
+        </w:rPr>
+        <w:t>app.UseExceptionHandler</w:t>
+      </w:r>
+      <w:proofErr w:type="spellEnd"/>
+      <w:r>
+        <w:rPr>
+          <w:rFonts w:ascii="Cambria" w:hAnsi="Cambria"/>
+        </w:rPr>
+        <w:t>("/Home/Error");</w:t>
+      </w:r>
+      <w:r>
+        <w:rPr>
+          <w:rFonts w:ascii="Cambria" w:hAnsi="Cambria"/>
+        </w:rPr>
+        <w:br/>
+        <w:t> }</w:t>
+      </w:r>
+    </w:p>
+    <w:p>
+      <w:pPr>
+        <w:spacing w:line="360" w:lineRule="auto"/>
+        <w:ind w:left="360" w:firstLine="360"/>
+        <w:rPr>
+          <w:rFonts w:ascii="Cambria" w:hAnsi="Cambria"/>
+        </w:rPr>
+      </w:pPr>
+      <w:r>
+        <w:rPr>
+          <w:rFonts w:ascii="Cambria" w:hAnsi="Cambria"/>
+        </w:rPr>
+        <w:t xml:space="preserve">  </w:t>
+      </w:r>
+      <w:r>
+        <w:rPr>
+          <w:rFonts w:ascii="Cambria" w:hAnsi="Cambria"/>
+        </w:rPr>
+        <w:t>}</w:t>
+      </w:r>
+    </w:p>
+    <w:p>
+      <w:pPr>
+        <w:pStyle w:val="ListParagraph"/>
+        <w:numPr>
+          <w:ilvl w:val="0"/>
+          <w:numId w:val="11"/>
+        </w:numPr>
+        <w:spacing w:line="360" w:lineRule="auto"/>
+        <w:rPr>
+          <w:rFonts w:ascii="Cambria" w:hAnsi="Cambria"/>
+        </w:rPr>
+      </w:pPr>
+      <w:r>
+        <w:rPr>
+          <w:rFonts w:ascii="Cambria" w:hAnsi="Cambria"/>
+        </w:rPr>
+        <w:t>When an error occurs in the ASP.NET Core MVC application, the control will be redirected to /home/error.</w:t>
+      </w:r>
+    </w:p>
+    <w:p>
+      <w:pPr>
+        <w:pStyle w:val="ListParagraph"/>
+        <w:numPr>
+          <w:ilvl w:val="0"/>
+          <w:numId w:val="11"/>
+        </w:numPr>
+        <w:spacing w:line="360" w:lineRule="auto"/>
+      </w:pPr>
+      <w:r>
+        <w:rPr>
+          <w:rFonts w:ascii="Cambria" w:hAnsi="Cambria"/>
+        </w:rPr>
+        <w:t xml:space="preserve">We can </w:t>
+      </w:r>
+      <w:r>
+        <w:rPr>
+          <w:rFonts w:ascii="Cambria" w:hAnsi="Cambria"/>
+        </w:rPr>
+        <w:t xml:space="preserve">use a lambda expression in the </w:t>
+      </w:r>
+      <w:proofErr w:type="spellStart"/>
+      <w:r>
+        <w:rPr>
+          <w:rFonts w:ascii="Cambria" w:hAnsi="Cambria"/>
+        </w:rPr>
+        <w:t>UseExceptionHandler</w:t>
+      </w:r>
+      <w:proofErr w:type="spellEnd"/>
+      <w:r>
+        <w:rPr>
+          <w:rFonts w:ascii="Cambria" w:hAnsi="Cambria"/>
+        </w:rPr>
+        <w:t xml:space="preserve"> extension method </w:t>
+      </w:r>
+      <w:r>
+        <w:rPr>
+          <w:rFonts w:ascii="Cambria" w:hAnsi="Cambria"/>
+        </w:rPr>
+        <w:t xml:space="preserve">for </w:t>
+      </w:r>
+      <w:r>
+        <w:rPr>
+          <w:rFonts w:ascii="Cambria" w:hAnsi="Cambria"/>
+        </w:rPr>
+        <w:t xml:space="preserve">using a custom exception handler page. </w:t>
+      </w:r>
+    </w:p>
     <w:sectPr>
       <w:pgSz w:w="11906" w:h="16838"/>
       <w:pgMar w:top="851" w:right="1440" w:bottom="851" w:left="1440" w:header="708" w:footer="708" w:gutter="0"/>
@@ -203,6 +976,381 @@
     </w:lvl>
   </w:abstractNum>
   <w:abstractNum w:abstractNumId="1" w15:restartNumberingAfterBreak="0">
+    <w:nsid w:val="1C022479"/>
+    <w:multiLevelType w:val="multilevel"/>
+    <w:tmpl w:val="D02CC178"/>
+    <w:lvl w:ilvl="0">
+      <w:start w:val="1"/>
+      <w:numFmt w:val="bullet"/>
+      <w:lvlText w:val=""/>
+      <w:lvlJc w:val="left"/>
+      <w:pPr>
+        <w:tabs>
+          <w:tab w:val="num" w:pos="720"/>
+        </w:tabs>
+        <w:ind w:left="720" w:hanging="360"/>
+      </w:pPr>
+      <w:rPr>
+        <w:rFonts w:ascii="Symbol" w:hAnsi="Symbol" w:hint="default"/>
+        <w:sz w:val="20"/>
+      </w:rPr>
+    </w:lvl>
+    <w:lvl w:ilvl="1" w:tentative="1">
+      <w:start w:val="1"/>
+      <w:numFmt w:val="bullet"/>
+      <w:lvlText w:val=""/>
+      <w:lvlJc w:val="left"/>
+      <w:pPr>
+        <w:tabs>
+          <w:tab w:val="num" w:pos="1440"/>
+        </w:tabs>
+        <w:ind w:left="1440" w:hanging="360"/>
+      </w:pPr>
+      <w:rPr>
+        <w:rFonts w:ascii="Symbol" w:hAnsi="Symbol" w:hint="default"/>
+        <w:sz w:val="20"/>
+      </w:rPr>
+    </w:lvl>
+    <w:lvl w:ilvl="2" w:tentative="1">
+      <w:start w:val="1"/>
+      <w:numFmt w:val="bullet"/>
+      <w:lvlText w:val=""/>
+      <w:lvlJc w:val="left"/>
+      <w:pPr>
+        <w:tabs>
+          <w:tab w:val="num" w:pos="2160"/>
+        </w:tabs>
+        <w:ind w:left="2160" w:hanging="360"/>
+      </w:pPr>
+      <w:rPr>
+        <w:rFonts w:ascii="Symbol" w:hAnsi="Symbol" w:hint="default"/>
+        <w:sz w:val="20"/>
+      </w:rPr>
+    </w:lvl>
+    <w:lvl w:ilvl="3" w:tentative="1">
+      <w:start w:val="1"/>
+      <w:numFmt w:val="bullet"/>
+      <w:lvlText w:val=""/>
+      <w:lvlJc w:val="left"/>
+      <w:pPr>
+        <w:tabs>
+          <w:tab w:val="num" w:pos="2880"/>
+        </w:tabs>
+        <w:ind w:left="2880" w:hanging="360"/>
+      </w:pPr>
+      <w:rPr>
+        <w:rFonts w:ascii="Symbol" w:hAnsi="Symbol" w:hint="default"/>
+        <w:sz w:val="20"/>
+      </w:rPr>
+    </w:lvl>
+    <w:lvl w:ilvl="4" w:tentative="1">
+      <w:start w:val="1"/>
+      <w:numFmt w:val="bullet"/>
+      <w:lvlText w:val=""/>
+      <w:lvlJc w:val="left"/>
+      <w:pPr>
+        <w:tabs>
+          <w:tab w:val="num" w:pos="3600"/>
+        </w:tabs>
+        <w:ind w:left="3600" w:hanging="360"/>
+      </w:pPr>
+      <w:rPr>
+        <w:rFonts w:ascii="Symbol" w:hAnsi="Symbol" w:hint="default"/>
+        <w:sz w:val="20"/>
+      </w:rPr>
+    </w:lvl>
+    <w:lvl w:ilvl="5" w:tentative="1">
+      <w:start w:val="1"/>
+      <w:numFmt w:val="bullet"/>
+      <w:lvlText w:val=""/>
+      <w:lvlJc w:val="left"/>
+      <w:pPr>
+        <w:tabs>
+          <w:tab w:val="num" w:pos="4320"/>
+        </w:tabs>
+        <w:ind w:left="4320" w:hanging="360"/>
+      </w:pPr>
+      <w:rPr>
+        <w:rFonts w:ascii="Symbol" w:hAnsi="Symbol" w:hint="default"/>
+        <w:sz w:val="20"/>
+      </w:rPr>
+    </w:lvl>
+    <w:lvl w:ilvl="6" w:tentative="1">
+      <w:start w:val="1"/>
+      <w:numFmt w:val="bullet"/>
+      <w:lvlText w:val=""/>
+      <w:lvlJc w:val="left"/>
+      <w:pPr>
+        <w:tabs>
+          <w:tab w:val="num" w:pos="5040"/>
+        </w:tabs>
+        <w:ind w:left="5040" w:hanging="360"/>
+      </w:pPr>
+      <w:rPr>
+        <w:rFonts w:ascii="Symbol" w:hAnsi="Symbol" w:hint="default"/>
+        <w:sz w:val="20"/>
+      </w:rPr>
+    </w:lvl>
+    <w:lvl w:ilvl="7" w:tentative="1">
+      <w:start w:val="1"/>
+      <w:numFmt w:val="bullet"/>
+      <w:lvlText w:val=""/>
+      <w:lvlJc w:val="left"/>
+      <w:pPr>
+        <w:tabs>
+          <w:tab w:val="num" w:pos="5760"/>
+        </w:tabs>
+        <w:ind w:left="5760" w:hanging="360"/>
+      </w:pPr>
+      <w:rPr>
+        <w:rFonts w:ascii="Symbol" w:hAnsi="Symbol" w:hint="default"/>
+        <w:sz w:val="20"/>
+      </w:rPr>
+    </w:lvl>
+    <w:lvl w:ilvl="8" w:tentative="1">
+      <w:start w:val="1"/>
+      <w:numFmt w:val="bullet"/>
+      <w:lvlText w:val=""/>
+      <w:lvlJc w:val="left"/>
+      <w:pPr>
+        <w:tabs>
+          <w:tab w:val="num" w:pos="6480"/>
+        </w:tabs>
+        <w:ind w:left="6480" w:hanging="360"/>
+      </w:pPr>
+      <w:rPr>
+        <w:rFonts w:ascii="Symbol" w:hAnsi="Symbol" w:hint="default"/>
+        <w:sz w:val="20"/>
+      </w:rPr>
+    </w:lvl>
+  </w:abstractNum>
+  <w:abstractNum w:abstractNumId="2" w15:restartNumberingAfterBreak="0">
+    <w:nsid w:val="21A73E12"/>
+    <w:multiLevelType w:val="hybridMultilevel"/>
+    <w:tmpl w:val="148CA03C"/>
+    <w:lvl w:ilvl="0" w:tplc="40090001">
+      <w:start w:val="1"/>
+      <w:numFmt w:val="bullet"/>
+      <w:lvlText w:val=""/>
+      <w:lvlJc w:val="left"/>
+      <w:pPr>
+        <w:ind w:left="720" w:hanging="360"/>
+      </w:pPr>
+      <w:rPr>
+        <w:rFonts w:ascii="Symbol" w:hAnsi="Symbol" w:hint="default"/>
+      </w:rPr>
+    </w:lvl>
+    <w:lvl w:ilvl="1" w:tplc="40090003">
+      <w:start w:val="1"/>
+      <w:numFmt w:val="bullet"/>
+      <w:lvlText w:val="o"/>
+      <w:lvlJc w:val="left"/>
+      <w:pPr>
+        <w:ind w:left="1440" w:hanging="360"/>
+      </w:pPr>
+      <w:rPr>
+        <w:rFonts w:ascii="Courier New" w:hAnsi="Courier New" w:cs="Courier New" w:hint="default"/>
+      </w:rPr>
+    </w:lvl>
+    <w:lvl w:ilvl="2" w:tplc="40090005" w:tentative="1">
+      <w:start w:val="1"/>
+      <w:numFmt w:val="bullet"/>
+      <w:lvlText w:val=""/>
+      <w:lvlJc w:val="left"/>
+      <w:pPr>
+        <w:ind w:left="2160" w:hanging="360"/>
+      </w:pPr>
+      <w:rPr>
+        <w:rFonts w:ascii="Wingdings" w:hAnsi="Wingdings" w:hint="default"/>
+      </w:rPr>
+    </w:lvl>
+    <w:lvl w:ilvl="3" w:tplc="40090001" w:tentative="1">
+      <w:start w:val="1"/>
+      <w:numFmt w:val="bullet"/>
+      <w:lvlText w:val=""/>
+      <w:lvlJc w:val="left"/>
+      <w:pPr>
+        <w:ind w:left="2880" w:hanging="360"/>
+      </w:pPr>
+      <w:rPr>
+        <w:rFonts w:ascii="Symbol" w:hAnsi="Symbol" w:hint="default"/>
+      </w:rPr>
+    </w:lvl>
+    <w:lvl w:ilvl="4" w:tplc="40090003" w:tentative="1">
+      <w:start w:val="1"/>
+      <w:numFmt w:val="bullet"/>
+      <w:lvlText w:val="o"/>
+      <w:lvlJc w:val="left"/>
+      <w:pPr>
+        <w:ind w:left="3600" w:hanging="360"/>
+      </w:pPr>
+      <w:rPr>
+        <w:rFonts w:ascii="Courier New" w:hAnsi="Courier New" w:cs="Courier New" w:hint="default"/>
+      </w:rPr>
+    </w:lvl>
+    <w:lvl w:ilvl="5" w:tplc="40090005" w:tentative="1">
+      <w:start w:val="1"/>
+      <w:numFmt w:val="bullet"/>
+      <w:lvlText w:val=""/>
+      <w:lvlJc w:val="left"/>
+      <w:pPr>
+        <w:ind w:left="4320" w:hanging="360"/>
+      </w:pPr>
+      <w:rPr>
+        <w:rFonts w:ascii="Wingdings" w:hAnsi="Wingdings" w:hint="default"/>
+      </w:rPr>
+    </w:lvl>
+    <w:lvl w:ilvl="6" w:tplc="40090001" w:tentative="1">
+      <w:start w:val="1"/>
+      <w:numFmt w:val="bullet"/>
+      <w:lvlText w:val=""/>
+      <w:lvlJc w:val="left"/>
+      <w:pPr>
+        <w:ind w:left="5040" w:hanging="360"/>
+      </w:pPr>
+      <w:rPr>
+        <w:rFonts w:ascii="Symbol" w:hAnsi="Symbol" w:hint="default"/>
+      </w:rPr>
+    </w:lvl>
+    <w:lvl w:ilvl="7" w:tplc="40090003" w:tentative="1">
+      <w:start w:val="1"/>
+      <w:numFmt w:val="bullet"/>
+      <w:lvlText w:val="o"/>
+      <w:lvlJc w:val="left"/>
+      <w:pPr>
+        <w:ind w:left="5760" w:hanging="360"/>
+      </w:pPr>
+      <w:rPr>
+        <w:rFonts w:ascii="Courier New" w:hAnsi="Courier New" w:cs="Courier New" w:hint="default"/>
+      </w:rPr>
+    </w:lvl>
+    <w:lvl w:ilvl="8" w:tplc="40090005" w:tentative="1">
+      <w:start w:val="1"/>
+      <w:numFmt w:val="bullet"/>
+      <w:lvlText w:val=""/>
+      <w:lvlJc w:val="left"/>
+      <w:pPr>
+        <w:ind w:left="6480" w:hanging="360"/>
+      </w:pPr>
+      <w:rPr>
+        <w:rFonts w:ascii="Wingdings" w:hAnsi="Wingdings" w:hint="default"/>
+      </w:rPr>
+    </w:lvl>
+  </w:abstractNum>
+  <w:abstractNum w:abstractNumId="3" w15:restartNumberingAfterBreak="0">
+    <w:nsid w:val="34402E13"/>
+    <w:multiLevelType w:val="multilevel"/>
+    <w:tmpl w:val="946A3CD2"/>
+    <w:lvl w:ilvl="0">
+      <w:start w:val="1"/>
+      <w:numFmt w:val="decimal"/>
+      <w:lvlText w:val="%1."/>
+      <w:lvlJc w:val="left"/>
+      <w:pPr>
+        <w:tabs>
+          <w:tab w:val="num" w:pos="720"/>
+        </w:tabs>
+        <w:ind w:left="720" w:hanging="360"/>
+      </w:pPr>
+    </w:lvl>
+    <w:lvl w:ilvl="1" w:tentative="1">
+      <w:start w:val="1"/>
+      <w:numFmt w:val="decimal"/>
+      <w:lvlText w:val="%2."/>
+      <w:lvlJc w:val="left"/>
+      <w:pPr>
+        <w:tabs>
+          <w:tab w:val="num" w:pos="1440"/>
+        </w:tabs>
+        <w:ind w:left="1440" w:hanging="360"/>
+      </w:pPr>
+    </w:lvl>
+    <w:lvl w:ilvl="2" w:tentative="1">
+      <w:start w:val="1"/>
+      <w:numFmt w:val="decimal"/>
+      <w:lvlText w:val="%3."/>
+      <w:lvlJc w:val="left"/>
+      <w:pPr>
+        <w:tabs>
+          <w:tab w:val="num" w:pos="2160"/>
+        </w:tabs>
+        <w:ind w:left="2160" w:hanging="360"/>
+      </w:pPr>
+    </w:lvl>
+    <w:lvl w:ilvl="3" w:tentative="1">
+      <w:start w:val="1"/>
+      <w:numFmt w:val="decimal"/>
+      <w:lvlText w:val="%4."/>
+      <w:lvlJc w:val="left"/>
+      <w:pPr>
+        <w:tabs>
+          <w:tab w:val="num" w:pos="2880"/>
+        </w:tabs>
+        <w:ind w:left="2880" w:hanging="360"/>
+      </w:pPr>
+    </w:lvl>
+    <w:lvl w:ilvl="4" w:tentative="1">
+      <w:start w:val="1"/>
+      <w:numFmt w:val="decimal"/>
+      <w:lvlText w:val="%5."/>
+      <w:lvlJc w:val="left"/>
+      <w:pPr>
+        <w:tabs>
+          <w:tab w:val="num" w:pos="3600"/>
+        </w:tabs>
+        <w:ind w:left="3600" w:hanging="360"/>
+      </w:pPr>
+    </w:lvl>
+    <w:lvl w:ilvl="5" w:tentative="1">
+      <w:start w:val="1"/>
+      <w:numFmt w:val="decimal"/>
+      <w:lvlText w:val="%6."/>
+      <w:lvlJc w:val="left"/>
+      <w:pPr>
+        <w:tabs>
+          <w:tab w:val="num" w:pos="4320"/>
+        </w:tabs>
+        <w:ind w:left="4320" w:hanging="360"/>
+      </w:pPr>
+    </w:lvl>
+    <w:lvl w:ilvl="6" w:tentative="1">
+      <w:start w:val="1"/>
+      <w:numFmt w:val="decimal"/>
+      <w:lvlText w:val="%7."/>
+      <w:lvlJc w:val="left"/>
+      <w:pPr>
+        <w:tabs>
+          <w:tab w:val="num" w:pos="5040"/>
+        </w:tabs>
+        <w:ind w:left="5040" w:hanging="360"/>
+      </w:pPr>
+    </w:lvl>
+    <w:lvl w:ilvl="7" w:tentative="1">
+      <w:start w:val="1"/>
+      <w:numFmt w:val="decimal"/>
+      <w:lvlText w:val="%8."/>
+      <w:lvlJc w:val="left"/>
+      <w:pPr>
+        <w:tabs>
+          <w:tab w:val="num" w:pos="5760"/>
+        </w:tabs>
+        <w:ind w:left="5760" w:hanging="360"/>
+      </w:pPr>
+    </w:lvl>
+    <w:lvl w:ilvl="8" w:tentative="1">
+      <w:start w:val="1"/>
+      <w:numFmt w:val="decimal"/>
+      <w:lvlText w:val="%9."/>
+      <w:lvlJc w:val="left"/>
+      <w:pPr>
+        <w:tabs>
+          <w:tab w:val="num" w:pos="6480"/>
+        </w:tabs>
+        <w:ind w:left="6480" w:hanging="360"/>
+      </w:pPr>
+    </w:lvl>
+  </w:abstractNum>
+  <w:abstractNum w:abstractNumId="4" w15:restartNumberingAfterBreak="0">
     <w:nsid w:val="36CD0F77"/>
     <w:multiLevelType w:val="hybridMultilevel"/>
     <w:tmpl w:val="FB8CB4CC"/>
@@ -315,7 +1463,7 @@
       </w:rPr>
     </w:lvl>
   </w:abstractNum>
-  <w:abstractNum w:abstractNumId="2" w15:restartNumberingAfterBreak="0">
+  <w:abstractNum w:abstractNumId="5" w15:restartNumberingAfterBreak="0">
     <w:nsid w:val="644C770A"/>
     <w:multiLevelType w:val="hybridMultilevel"/>
     <w:tmpl w:val="BC7441F2"/>
@@ -428,7 +1576,233 @@
       </w:rPr>
     </w:lvl>
   </w:abstractNum>
-  <w:abstractNum w:abstractNumId="3" w15:restartNumberingAfterBreak="0">
+  <w:abstractNum w:abstractNumId="6" w15:restartNumberingAfterBreak="0">
+    <w:nsid w:val="71A52A01"/>
+    <w:multiLevelType w:val="hybridMultilevel"/>
+    <w:tmpl w:val="569E624A"/>
+    <w:lvl w:ilvl="0" w:tplc="40090001">
+      <w:start w:val="1"/>
+      <w:numFmt w:val="bullet"/>
+      <w:lvlText w:val=""/>
+      <w:lvlJc w:val="left"/>
+      <w:pPr>
+        <w:ind w:left="720" w:hanging="360"/>
+      </w:pPr>
+      <w:rPr>
+        <w:rFonts w:ascii="Symbol" w:hAnsi="Symbol" w:hint="default"/>
+      </w:rPr>
+    </w:lvl>
+    <w:lvl w:ilvl="1" w:tplc="40090003" w:tentative="1">
+      <w:start w:val="1"/>
+      <w:numFmt w:val="bullet"/>
+      <w:lvlText w:val="o"/>
+      <w:lvlJc w:val="left"/>
+      <w:pPr>
+        <w:ind w:left="1440" w:hanging="360"/>
+      </w:pPr>
+      <w:rPr>
+        <w:rFonts w:ascii="Courier New" w:hAnsi="Courier New" w:cs="Courier New" w:hint="default"/>
+      </w:rPr>
+    </w:lvl>
+    <w:lvl w:ilvl="2" w:tplc="40090005" w:tentative="1">
+      <w:start w:val="1"/>
+      <w:numFmt w:val="bullet"/>
+      <w:lvlText w:val=""/>
+      <w:lvlJc w:val="left"/>
+      <w:pPr>
+        <w:ind w:left="2160" w:hanging="360"/>
+      </w:pPr>
+      <w:rPr>
+        <w:rFonts w:ascii="Wingdings" w:hAnsi="Wingdings" w:hint="default"/>
+      </w:rPr>
+    </w:lvl>
+    <w:lvl w:ilvl="3" w:tplc="40090001" w:tentative="1">
+      <w:start w:val="1"/>
+      <w:numFmt w:val="bullet"/>
+      <w:lvlText w:val=""/>
+      <w:lvlJc w:val="left"/>
+      <w:pPr>
+        <w:ind w:left="2880" w:hanging="360"/>
+      </w:pPr>
+      <w:rPr>
+        <w:rFonts w:ascii="Symbol" w:hAnsi="Symbol" w:hint="default"/>
+      </w:rPr>
+    </w:lvl>
+    <w:lvl w:ilvl="4" w:tplc="40090003" w:tentative="1">
+      <w:start w:val="1"/>
+      <w:numFmt w:val="bullet"/>
+      <w:lvlText w:val="o"/>
+      <w:lvlJc w:val="left"/>
+      <w:pPr>
+        <w:ind w:left="3600" w:hanging="360"/>
+      </w:pPr>
+      <w:rPr>
+        <w:rFonts w:ascii="Courier New" w:hAnsi="Courier New" w:cs="Courier New" w:hint="default"/>
+      </w:rPr>
+    </w:lvl>
+    <w:lvl w:ilvl="5" w:tplc="40090005" w:tentative="1">
+      <w:start w:val="1"/>
+      <w:numFmt w:val="bullet"/>
+      <w:lvlText w:val=""/>
+      <w:lvlJc w:val="left"/>
+      <w:pPr>
+        <w:ind w:left="4320" w:hanging="360"/>
+      </w:pPr>
+      <w:rPr>
+        <w:rFonts w:ascii="Wingdings" w:hAnsi="Wingdings" w:hint="default"/>
+      </w:rPr>
+    </w:lvl>
+    <w:lvl w:ilvl="6" w:tplc="40090001" w:tentative="1">
+      <w:start w:val="1"/>
+      <w:numFmt w:val="bullet"/>
+      <w:lvlText w:val=""/>
+      <w:lvlJc w:val="left"/>
+      <w:pPr>
+        <w:ind w:left="5040" w:hanging="360"/>
+      </w:pPr>
+      <w:rPr>
+        <w:rFonts w:ascii="Symbol" w:hAnsi="Symbol" w:hint="default"/>
+      </w:rPr>
+    </w:lvl>
+    <w:lvl w:ilvl="7" w:tplc="40090003" w:tentative="1">
+      <w:start w:val="1"/>
+      <w:numFmt w:val="bullet"/>
+      <w:lvlText w:val="o"/>
+      <w:lvlJc w:val="left"/>
+      <w:pPr>
+        <w:ind w:left="5760" w:hanging="360"/>
+      </w:pPr>
+      <w:rPr>
+        <w:rFonts w:ascii="Courier New" w:hAnsi="Courier New" w:cs="Courier New" w:hint="default"/>
+      </w:rPr>
+    </w:lvl>
+    <w:lvl w:ilvl="8" w:tplc="40090005" w:tentative="1">
+      <w:start w:val="1"/>
+      <w:numFmt w:val="bullet"/>
+      <w:lvlText w:val=""/>
+      <w:lvlJc w:val="left"/>
+      <w:pPr>
+        <w:ind w:left="6480" w:hanging="360"/>
+      </w:pPr>
+      <w:rPr>
+        <w:rFonts w:ascii="Wingdings" w:hAnsi="Wingdings" w:hint="default"/>
+      </w:rPr>
+    </w:lvl>
+  </w:abstractNum>
+  <w:abstractNum w:abstractNumId="7" w15:restartNumberingAfterBreak="0">
+    <w:nsid w:val="76F866AC"/>
+    <w:multiLevelType w:val="hybridMultilevel"/>
+    <w:tmpl w:val="F60A8954"/>
+    <w:lvl w:ilvl="0" w:tplc="40090001">
+      <w:start w:val="1"/>
+      <w:numFmt w:val="bullet"/>
+      <w:lvlText w:val=""/>
+      <w:lvlJc w:val="left"/>
+      <w:pPr>
+        <w:ind w:left="720" w:hanging="360"/>
+      </w:pPr>
+      <w:rPr>
+        <w:rFonts w:ascii="Symbol" w:hAnsi="Symbol" w:hint="default"/>
+      </w:rPr>
+    </w:lvl>
+    <w:lvl w:ilvl="1" w:tplc="40090003" w:tentative="1">
+      <w:start w:val="1"/>
+      <w:numFmt w:val="bullet"/>
+      <w:lvlText w:val="o"/>
+      <w:lvlJc w:val="left"/>
+      <w:pPr>
+        <w:ind w:left="1440" w:hanging="360"/>
+      </w:pPr>
+      <w:rPr>
+        <w:rFonts w:ascii="Courier New" w:hAnsi="Courier New" w:cs="Courier New" w:hint="default"/>
+      </w:rPr>
+    </w:lvl>
+    <w:lvl w:ilvl="2" w:tplc="40090005" w:tentative="1">
+      <w:start w:val="1"/>
+      <w:numFmt w:val="bullet"/>
+      <w:lvlText w:val=""/>
+      <w:lvlJc w:val="left"/>
+      <w:pPr>
+        <w:ind w:left="2160" w:hanging="360"/>
+      </w:pPr>
+      <w:rPr>
+        <w:rFonts w:ascii="Wingdings" w:hAnsi="Wingdings" w:hint="default"/>
+      </w:rPr>
+    </w:lvl>
+    <w:lvl w:ilvl="3" w:tplc="40090001" w:tentative="1">
+      <w:start w:val="1"/>
+      <w:numFmt w:val="bullet"/>
+      <w:lvlText w:val=""/>
+      <w:lvlJc w:val="left"/>
+      <w:pPr>
+        <w:ind w:left="2880" w:hanging="360"/>
+      </w:pPr>
+      <w:rPr>
+        <w:rFonts w:ascii="Symbol" w:hAnsi="Symbol" w:hint="default"/>
+      </w:rPr>
+    </w:lvl>
+    <w:lvl w:ilvl="4" w:tplc="40090003" w:tentative="1">
+      <w:start w:val="1"/>
+      <w:numFmt w:val="bullet"/>
+      <w:lvlText w:val="o"/>
+      <w:lvlJc w:val="left"/>
+      <w:pPr>
+        <w:ind w:left="3600" w:hanging="360"/>
+      </w:pPr>
+      <w:rPr>
+        <w:rFonts w:ascii="Courier New" w:hAnsi="Courier New" w:cs="Courier New" w:hint="default"/>
+      </w:rPr>
+    </w:lvl>
+    <w:lvl w:ilvl="5" w:tplc="40090005" w:tentative="1">
+      <w:start w:val="1"/>
+      <w:numFmt w:val="bullet"/>
+      <w:lvlText w:val=""/>
+      <w:lvlJc w:val="left"/>
+      <w:pPr>
+        <w:ind w:left="4320" w:hanging="360"/>
+      </w:pPr>
+      <w:rPr>
+        <w:rFonts w:ascii="Wingdings" w:hAnsi="Wingdings" w:hint="default"/>
+      </w:rPr>
+    </w:lvl>
+    <w:lvl w:ilvl="6" w:tplc="40090001" w:tentative="1">
+      <w:start w:val="1"/>
+      <w:numFmt w:val="bullet"/>
+      <w:lvlText w:val=""/>
+      <w:lvlJc w:val="left"/>
+      <w:pPr>
+        <w:ind w:left="5040" w:hanging="360"/>
+      </w:pPr>
+      <w:rPr>
+        <w:rFonts w:ascii="Symbol" w:hAnsi="Symbol" w:hint="default"/>
+      </w:rPr>
+    </w:lvl>
+    <w:lvl w:ilvl="7" w:tplc="40090003" w:tentative="1">
+      <w:start w:val="1"/>
+      <w:numFmt w:val="bullet"/>
+      <w:lvlText w:val="o"/>
+      <w:lvlJc w:val="left"/>
+      <w:pPr>
+        <w:ind w:left="5760" w:hanging="360"/>
+      </w:pPr>
+      <w:rPr>
+        <w:rFonts w:ascii="Courier New" w:hAnsi="Courier New" w:cs="Courier New" w:hint="default"/>
+      </w:rPr>
+    </w:lvl>
+    <w:lvl w:ilvl="8" w:tplc="40090005" w:tentative="1">
+      <w:start w:val="1"/>
+      <w:numFmt w:val="bullet"/>
+      <w:lvlText w:val=""/>
+      <w:lvlJc w:val="left"/>
+      <w:pPr>
+        <w:ind w:left="6480" w:hanging="360"/>
+      </w:pPr>
+      <w:rPr>
+        <w:rFonts w:ascii="Wingdings" w:hAnsi="Wingdings" w:hint="default"/>
+      </w:rPr>
+    </w:lvl>
+  </w:abstractNum>
+  <w:abstractNum w:abstractNumId="8" w15:restartNumberingAfterBreak="0">
     <w:nsid w:val="78E671E9"/>
     <w:multiLevelType w:val="hybridMultilevel"/>
     <w:tmpl w:val="C4406CB8"/>
@@ -541,7 +1915,7 @@
       </w:rPr>
     </w:lvl>
   </w:abstractNum>
-  <w:abstractNum w:abstractNumId="4" w15:restartNumberingAfterBreak="0">
+  <w:abstractNum w:abstractNumId="9" w15:restartNumberingAfterBreak="0">
     <w:nsid w:val="7A864CC4"/>
     <w:multiLevelType w:val="multilevel"/>
     <w:tmpl w:val="D77E7C60"/>
@@ -683,7 +2057,7 @@
       </w:rPr>
     </w:lvl>
   </w:abstractNum>
-  <w:abstractNum w:abstractNumId="5" w15:restartNumberingAfterBreak="0">
+  <w:abstractNum w:abstractNumId="10" w15:restartNumberingAfterBreak="0">
     <w:nsid w:val="7C023460"/>
     <w:multiLevelType w:val="hybridMultilevel"/>
     <w:tmpl w:val="EEE8E252"/>
@@ -797,22 +2171,37 @@
     </w:lvl>
   </w:abstractNum>
   <w:num w:numId="1" w16cid:durableId="367293454">
-    <w:abstractNumId w:val="4"/>
+    <w:abstractNumId w:val="9"/>
   </w:num>
   <w:num w:numId="2" w16cid:durableId="2036493956">
     <w:abstractNumId w:val="0"/>
   </w:num>
   <w:num w:numId="3" w16cid:durableId="1779714969">
+    <w:abstractNumId w:val="10"/>
+  </w:num>
+  <w:num w:numId="4" w16cid:durableId="966277436">
     <w:abstractNumId w:val="5"/>
   </w:num>
-  <w:num w:numId="4" w16cid:durableId="966277436">
+  <w:num w:numId="5" w16cid:durableId="1419594852">
+    <w:abstractNumId w:val="8"/>
+  </w:num>
+  <w:num w:numId="6" w16cid:durableId="420419529">
+    <w:abstractNumId w:val="4"/>
+  </w:num>
+  <w:num w:numId="7" w16cid:durableId="127360782">
+    <w:abstractNumId w:val="6"/>
+  </w:num>
+  <w:num w:numId="8" w16cid:durableId="1269463274">
+    <w:abstractNumId w:val="1"/>
+  </w:num>
+  <w:num w:numId="9" w16cid:durableId="1689601671">
+    <w:abstractNumId w:val="3"/>
+  </w:num>
+  <w:num w:numId="10" w16cid:durableId="1290355576">
     <w:abstractNumId w:val="2"/>
   </w:num>
-  <w:num w:numId="5" w16cid:durableId="1419594852">
-    <w:abstractNumId w:val="3"/>
-  </w:num>
-  <w:num w:numId="6" w16cid:durableId="420419529">
-    <w:abstractNumId w:val="1"/>
+  <w:num w:numId="11" w16cid:durableId="324211699">
+    <w:abstractNumId w:val="7"/>
   </w:num>
 </w:numbering>
 </file>
@@ -1361,6 +2750,113 @@
       <w:u w:val="single"/>
     </w:rPr>
   </w:style>
+  <w:style w:type="paragraph" w:styleId="NormalWeb">
+    <w:name w:val="Normal (Web)"/>
+    <w:basedOn w:val="Normal"/>
+    <w:uiPriority w:val="99"/>
+    <w:semiHidden/>
+    <w:unhideWhenUsed/>
+    <w:rsid w:val="00290301"/>
+    <w:pPr>
+      <w:spacing w:before="100" w:beforeAutospacing="1" w:after="100" w:afterAutospacing="1"/>
+    </w:pPr>
+  </w:style>
+  <w:style w:type="character" w:styleId="Strong">
+    <w:name w:val="Strong"/>
+    <w:basedOn w:val="DefaultParagraphFont"/>
+    <w:uiPriority w:val="22"/>
+    <w:qFormat/>
+    <w:rsid w:val="00290301"/>
+    <w:rPr>
+      <w:b/>
+      <w:bCs/>
+    </w:rPr>
+  </w:style>
+  <w:style w:type="paragraph" w:styleId="HTMLPreformatted">
+    <w:name w:val="HTML Preformatted"/>
+    <w:basedOn w:val="Normal"/>
+    <w:link w:val="HTMLPreformattedChar"/>
+    <w:uiPriority w:val="99"/>
+    <w:semiHidden/>
+    <w:unhideWhenUsed/>
+    <w:rsid w:val="004F1E2A"/>
+    <w:pPr>
+      <w:tabs>
+        <w:tab w:val="left" w:pos="916"/>
+        <w:tab w:val="left" w:pos="1832"/>
+        <w:tab w:val="left" w:pos="2748"/>
+        <w:tab w:val="left" w:pos="3664"/>
+        <w:tab w:val="left" w:pos="4580"/>
+        <w:tab w:val="left" w:pos="5496"/>
+        <w:tab w:val="left" w:pos="6412"/>
+        <w:tab w:val="left" w:pos="7328"/>
+        <w:tab w:val="left" w:pos="8244"/>
+        <w:tab w:val="left" w:pos="9160"/>
+        <w:tab w:val="left" w:pos="10076"/>
+        <w:tab w:val="left" w:pos="10992"/>
+        <w:tab w:val="left" w:pos="11908"/>
+        <w:tab w:val="left" w:pos="12824"/>
+        <w:tab w:val="left" w:pos="13740"/>
+        <w:tab w:val="left" w:pos="14656"/>
+      </w:tabs>
+    </w:pPr>
+    <w:rPr>
+      <w:rFonts w:ascii="Courier New" w:hAnsi="Courier New" w:cs="Courier New"/>
+      <w:sz w:val="20"/>
+      <w:szCs w:val="20"/>
+    </w:rPr>
+  </w:style>
+  <w:style w:type="character" w:customStyle="1" w:styleId="HTMLPreformattedChar">
+    <w:name w:val="HTML Preformatted Char"/>
+    <w:basedOn w:val="DefaultParagraphFont"/>
+    <w:link w:val="HTMLPreformatted"/>
+    <w:uiPriority w:val="99"/>
+    <w:semiHidden/>
+    <w:rsid w:val="004F1E2A"/>
+    <w:rPr>
+      <w:rFonts w:ascii="Courier New" w:eastAsia="Times New Roman" w:hAnsi="Courier New" w:cs="Courier New"/>
+      <w:kern w:val="0"/>
+      <w:sz w:val="20"/>
+      <w:szCs w:val="20"/>
+      <w:lang w:eastAsia="en-IN"/>
+      <w14:ligatures w14:val="none"/>
+    </w:rPr>
+  </w:style>
+  <w:style w:type="character" w:customStyle="1" w:styleId="pln">
+    <w:name w:val="pln"/>
+    <w:basedOn w:val="DefaultParagraphFont"/>
+    <w:rsid w:val="004F1E2A"/>
+  </w:style>
+  <w:style w:type="character" w:customStyle="1" w:styleId="kwd">
+    <w:name w:val="kwd"/>
+    <w:basedOn w:val="DefaultParagraphFont"/>
+    <w:rsid w:val="004F1E2A"/>
+  </w:style>
+  <w:style w:type="character" w:customStyle="1" w:styleId="typ">
+    <w:name w:val="typ"/>
+    <w:basedOn w:val="DefaultParagraphFont"/>
+    <w:rsid w:val="004F1E2A"/>
+  </w:style>
+  <w:style w:type="character" w:customStyle="1" w:styleId="pun">
+    <w:name w:val="pun"/>
+    <w:basedOn w:val="DefaultParagraphFont"/>
+    <w:rsid w:val="004F1E2A"/>
+  </w:style>
+  <w:style w:type="character" w:customStyle="1" w:styleId="str">
+    <w:name w:val="str"/>
+    <w:basedOn w:val="DefaultParagraphFont"/>
+    <w:rsid w:val="004F1E2A"/>
+  </w:style>
+  <w:style w:type="character" w:customStyle="1" w:styleId="com">
+    <w:name w:val="com"/>
+    <w:basedOn w:val="DefaultParagraphFont"/>
+    <w:rsid w:val="004F1E2A"/>
+  </w:style>
+  <w:style w:type="character" w:customStyle="1" w:styleId="lit">
+    <w:name w:val="lit"/>
+    <w:basedOn w:val="DefaultParagraphFont"/>
+    <w:rsid w:val="004F1E2A"/>
+  </w:style>
 </w:styles>
 </file>
 

</xml_diff>